<commit_message>
Small corrections in report
</commit_message>
<xml_diff>
--- a/Exploratory-Analysis-Report.docx
+++ b/Exploratory-Analysis-Report.docx
@@ -205,15 +205,7 @@
           <w:color w:val="000000"/>
           <w:shd w:val="clear" w:color="auto" w:fill="FFFFFF"/>
         </w:rPr>
-        <w:t>Pr</w:t>
-      </w:r>
-      <w:r>
-        <w:rPr>
-          <w:rFonts w:ascii="Times New Roman" w:eastAsia="Times New Roman" w:hAnsi="Times New Roman" w:cs="Times New Roman"/>
-          <w:color w:val="000000"/>
-          <w:shd w:val="clear" w:color="auto" w:fill="FFFFFF"/>
-        </w:rPr>
-        <w:t>eprocessing of data</w:t>
+        <w:t>Preprocessing of data</w:t>
       </w:r>
       <w:r>
         <w:rPr>
@@ -284,7 +276,15 @@
           <w:color w:val="000000"/>
           <w:shd w:val="clear" w:color="auto" w:fill="FFFFFF"/>
         </w:rPr>
-        <w:t>Analysis Uber pickup data over various months</w:t>
+        <w:t>Analyze</w:t>
+      </w:r>
+      <w:r>
+        <w:rPr>
+          <w:rFonts w:ascii="Times New Roman" w:eastAsia="Times New Roman" w:hAnsi="Times New Roman" w:cs="Times New Roman"/>
+          <w:color w:val="000000"/>
+          <w:shd w:val="clear" w:color="auto" w:fill="FFFFFF"/>
+        </w:rPr>
+        <w:t xml:space="preserve"> Uber pickup data over various months</w:t>
       </w:r>
     </w:p>
     <w:p>
@@ -447,11 +447,12 @@
       <w:r>
         <w:rPr>
           <w:rFonts w:ascii="Times New Roman" w:eastAsia="Times New Roman" w:hAnsi="Times New Roman" w:cs="Times New Roman"/>
+          <w:noProof/>
           <w:color w:val="000000"/>
           <w:shd w:val="clear" w:color="auto" w:fill="FFFFFF"/>
         </w:rPr>
         <w:drawing>
-          <wp:inline distT="0" distB="0" distL="0" distR="0" wp14:anchorId="3CF7429F" wp14:editId="74C3B53C">
+          <wp:inline distT="0" distB="0" distL="0" distR="0" wp14:anchorId="289B58AF" wp14:editId="6AA5EBA4">
             <wp:extent cx="5943600" cy="656590"/>
             <wp:effectExtent l="0" t="0" r="0" b="3810"/>
             <wp:docPr id="2" name="Picture 1"/>
@@ -555,16 +556,27 @@
           <w:color w:val="000000"/>
           <w:shd w:val="clear" w:color="auto" w:fill="FFFFFF"/>
         </w:rPr>
-        <w:t>Average Pickups by Day (April)</w:t>
-      </w:r>
-      <w:r>
-        <w:rPr>
-          <w:rFonts w:ascii="Times New Roman" w:eastAsia="Times New Roman" w:hAnsi="Times New Roman" w:cs="Times New Roman"/>
-          <w:b/>
-          <w:color w:val="000000"/>
-          <w:shd w:val="clear" w:color="auto" w:fill="FFFFFF"/>
-        </w:rPr>
-        <w:t xml:space="preserve"> </w:t>
+        <w:t>Average Pickups by Day (</w:t>
+      </w:r>
+      <w:r>
+        <w:rPr>
+          <w:rFonts w:ascii="Times New Roman" w:eastAsia="Times New Roman" w:hAnsi="Times New Roman" w:cs="Times New Roman"/>
+          <w:b/>
+          <w:color w:val="000000"/>
+          <w:shd w:val="clear" w:color="auto" w:fill="FFFFFF"/>
+        </w:rPr>
+        <w:t xml:space="preserve">for all </w:t>
+      </w:r>
+      <w:bookmarkStart w:id="0" w:name="_GoBack"/>
+      <w:bookmarkEnd w:id="0"/>
+      <w:r>
+        <w:rPr>
+          <w:rFonts w:ascii="Times New Roman" w:eastAsia="Times New Roman" w:hAnsi="Times New Roman" w:cs="Times New Roman"/>
+          <w:b/>
+          <w:color w:val="000000"/>
+          <w:shd w:val="clear" w:color="auto" w:fill="FFFFFF"/>
+        </w:rPr>
+        <w:t xml:space="preserve">6 months) </w:t>
       </w:r>
     </w:p>
     <w:p>
@@ -583,7 +595,25 @@
           <w:color w:val="000000"/>
           <w:shd w:val="clear" w:color="auto" w:fill="FFFFFF"/>
         </w:rPr>
-        <w:t>Comparable bars over all days of a month suggest that Uber data is continuous over the data set. Also similar graphs have been observed for rest of the months</w:t>
+        <w:t xml:space="preserve">Comparable bars over all days of 6 months suggest that Uber data is continuous over the data set. </w:t>
+      </w:r>
+      <w:proofErr w:type="gramStart"/>
+      <w:r>
+        <w:rPr>
+          <w:rFonts w:ascii="Times New Roman" w:eastAsia="Times New Roman" w:hAnsi="Times New Roman" w:cs="Times New Roman"/>
+          <w:color w:val="000000"/>
+          <w:shd w:val="clear" w:color="auto" w:fill="FFFFFF"/>
+        </w:rPr>
+        <w:t>Also</w:t>
+      </w:r>
+      <w:proofErr w:type="gramEnd"/>
+      <w:r>
+        <w:rPr>
+          <w:rFonts w:ascii="Times New Roman" w:eastAsia="Times New Roman" w:hAnsi="Times New Roman" w:cs="Times New Roman"/>
+          <w:color w:val="000000"/>
+          <w:shd w:val="clear" w:color="auto" w:fill="FFFFFF"/>
+        </w:rPr>
+        <w:t xml:space="preserve"> similar graphs have been observed for each individual month</w:t>
       </w:r>
     </w:p>
     <w:p>
@@ -603,9 +633,10 @@
       <w:r>
         <w:rPr>
           <w:b/>
+          <w:noProof/>
         </w:rPr>
         <w:drawing>
-          <wp:anchor distT="0" distB="0" distL="114300" distR="114300" simplePos="0" relativeHeight="251658240" behindDoc="0" locked="0" layoutInCell="1" allowOverlap="1" wp14:anchorId="245F7675" wp14:editId="7D50394C">
+          <wp:anchor distT="0" distB="0" distL="114300" distR="114300" simplePos="0" relativeHeight="251659264" behindDoc="0" locked="0" layoutInCell="1" allowOverlap="1" wp14:anchorId="7A4DEA03" wp14:editId="1A176376">
             <wp:simplePos x="0" y="0"/>
             <wp:positionH relativeFrom="column">
               <wp:posOffset>1514475</wp:posOffset>
@@ -715,8 +746,11 @@
         <w:ind w:left="360"/>
       </w:pPr>
       <w:r>
+        <w:rPr>
+          <w:noProof/>
+        </w:rPr>
         <w:drawing>
-          <wp:anchor distT="0" distB="0" distL="114300" distR="114300" simplePos="0" relativeHeight="251659264" behindDoc="0" locked="0" layoutInCell="1" allowOverlap="1" wp14:anchorId="07E587BF" wp14:editId="0B956B0E">
+          <wp:anchor distT="0" distB="0" distL="114300" distR="114300" simplePos="0" relativeHeight="251660288" behindDoc="0" locked="0" layoutInCell="1" allowOverlap="1" wp14:anchorId="0E4F6EC7" wp14:editId="185971A8">
             <wp:simplePos x="0" y="0"/>
             <wp:positionH relativeFrom="column">
               <wp:posOffset>1308100</wp:posOffset>
@@ -820,10 +854,7 @@
         </w:rPr>
       </w:pPr>
       <w:r>
-        <w:t xml:space="preserve">The plot of </w:t>
-      </w:r>
-      <w:r>
-        <w:t>cumulative pickups suggest that Uber business has grown over these set of months since average number of pickups have almost doubled from April to September</w:t>
+        <w:t>The plot of cumulative pickups suggest that Uber business has grown over these set of months since average number of pickups have almost doubled from April to September</w:t>
       </w:r>
       <w:r>
         <w:rPr>
@@ -841,9 +872,10 @@
       <w:r>
         <w:rPr>
           <w:b/>
+          <w:noProof/>
         </w:rPr>
         <w:drawing>
-          <wp:anchor distT="0" distB="0" distL="114300" distR="114300" simplePos="0" relativeHeight="251660288" behindDoc="0" locked="0" layoutInCell="1" allowOverlap="1" wp14:anchorId="2E85C8EE" wp14:editId="5D7A26FB">
+          <wp:anchor distT="0" distB="0" distL="114300" distR="114300" simplePos="0" relativeHeight="251661312" behindDoc="0" locked="0" layoutInCell="1" allowOverlap="1" wp14:anchorId="3A69F7B3" wp14:editId="0E505450">
             <wp:simplePos x="0" y="0"/>
             <wp:positionH relativeFrom="column">
               <wp:posOffset>1309370</wp:posOffset>
@@ -1011,15 +1043,7 @@
         <w:ind w:left="360"/>
       </w:pPr>
       <w:r>
-        <w:t xml:space="preserve">Six density plots over each month consistently suggest that Manhattan is the area where Uber is most popular. Others </w:t>
-      </w:r>
-      <w:proofErr w:type="spellStart"/>
-      <w:r>
-        <w:t>incluse</w:t>
-      </w:r>
-      <w:proofErr w:type="spellEnd"/>
-      <w:r>
-        <w:t xml:space="preserve"> JFK Airport and LaGuardia Airport</w:t>
+        <w:t>Six density plots over each month consistently suggest that Manhattan is the area where Uber is most popular. Others include JFK Airport and LaGuardia Airport</w:t>
       </w:r>
     </w:p>
     <w:p>
@@ -1045,7 +1069,7 @@
           <w:noProof/>
         </w:rPr>
         <w:drawing>
-          <wp:inline distT="0" distB="0" distL="0" distR="0" wp14:anchorId="5CDFAF7C" wp14:editId="0C5C01F7">
+          <wp:inline distT="0" distB="0" distL="0" distR="0" wp14:anchorId="3ABF4313" wp14:editId="567D0AB7">
             <wp:extent cx="4736260" cy="2542324"/>
             <wp:effectExtent l="0" t="0" r="0" b="0"/>
             <wp:docPr id="6" name="Picture 6"/>
@@ -1096,7 +1120,7 @@
           <w:noProof/>
         </w:rPr>
         <w:drawing>
-          <wp:anchor distT="0" distB="0" distL="114300" distR="114300" simplePos="0" relativeHeight="251661312" behindDoc="0" locked="0" layoutInCell="1" allowOverlap="1" wp14:anchorId="735AE652" wp14:editId="0142C45D">
+          <wp:anchor distT="0" distB="0" distL="114300" distR="114300" simplePos="0" relativeHeight="251662336" behindDoc="0" locked="0" layoutInCell="1" allowOverlap="1" wp14:anchorId="1610EE04" wp14:editId="2287D9A2">
             <wp:simplePos x="0" y="0"/>
             <wp:positionH relativeFrom="column">
               <wp:posOffset>276860</wp:posOffset>
@@ -1180,7 +1204,7 @@
           <w:noProof/>
         </w:rPr>
         <w:drawing>
-          <wp:anchor distT="0" distB="0" distL="114300" distR="114300" simplePos="0" relativeHeight="251662336" behindDoc="0" locked="0" layoutInCell="1" allowOverlap="1" wp14:anchorId="18082AF0" wp14:editId="0C63FFD9">
+          <wp:anchor distT="0" distB="0" distL="114300" distR="114300" simplePos="0" relativeHeight="251663360" behindDoc="0" locked="0" layoutInCell="1" allowOverlap="1" wp14:anchorId="50B4EEF2" wp14:editId="483FA49D">
             <wp:simplePos x="0" y="0"/>
             <wp:positionH relativeFrom="column">
               <wp:posOffset>276860</wp:posOffset>
@@ -1314,8 +1338,11 @@
         <w:ind w:left="360"/>
       </w:pPr>
       <w:r>
+        <w:rPr>
+          <w:noProof/>
+        </w:rPr>
         <w:drawing>
-          <wp:inline distT="0" distB="0" distL="0" distR="0" wp14:anchorId="7973DEE7" wp14:editId="6D3B29D2">
+          <wp:inline distT="0" distB="0" distL="0" distR="0" wp14:anchorId="4C9AE7B0" wp14:editId="6DB71DCE">
             <wp:extent cx="5943600" cy="3575050"/>
             <wp:effectExtent l="0" t="0" r="0" b="6350"/>
             <wp:docPr id="9" name="Content Placeholder 3"/>
@@ -1400,15 +1427,13 @@
         </w:numPr>
       </w:pPr>
       <w:r>
-        <w:t xml:space="preserve">We have sufficient data and it is </w:t>
-      </w:r>
-      <w:proofErr w:type="gramStart"/>
-      <w:r>
-        <w:t>continues</w:t>
-      </w:r>
-      <w:proofErr w:type="gramEnd"/>
-      <w:r>
-        <w:t xml:space="preserve"> in time</w:t>
+        <w:t>We have su</w:t>
+      </w:r>
+      <w:r>
+        <w:t>fficient data and it is continuou</w:t>
+      </w:r>
+      <w:r>
+        <w:t>s in time</w:t>
       </w:r>
     </w:p>
     <w:p>
@@ -1419,7 +1444,15 @@
         </w:numPr>
       </w:pPr>
       <w:r>
-        <w:t xml:space="preserve">Geographic plot actually carves out the map of NYC on a black canvas so the data set covers New York cities with its outer boroughs </w:t>
+        <w:t xml:space="preserve">Geographic plot </w:t>
+      </w:r>
+      <w:proofErr w:type="gramStart"/>
+      <w:r>
+        <w:t>actually carves</w:t>
+      </w:r>
+      <w:proofErr w:type="gramEnd"/>
+      <w:r>
+        <w:t xml:space="preserve"> out the map of NYC on a black canvas so the data set covers New York cities with its outer boroughs </w:t>
       </w:r>
     </w:p>
     <w:p>
@@ -1476,31 +1509,8 @@
         </w:numPr>
       </w:pPr>
       <w:r>
-        <w:t xml:space="preserve">Satya </w:t>
-      </w:r>
-      <w:proofErr w:type="spellStart"/>
-      <w:r>
-        <w:t>Akhil</w:t>
-      </w:r>
-      <w:proofErr w:type="spellEnd"/>
-      <w:r>
-        <w:t xml:space="preserve"> </w:t>
-      </w:r>
-      <w:proofErr w:type="spellStart"/>
-      <w:r>
-        <w:t>Chowdary</w:t>
-      </w:r>
-      <w:proofErr w:type="spellEnd"/>
-      <w:r>
-        <w:t xml:space="preserve"> </w:t>
-      </w:r>
-      <w:proofErr w:type="spellStart"/>
-      <w:r>
-        <w:t>Kuchipudi</w:t>
-      </w:r>
-      <w:bookmarkStart w:id="0" w:name="_GoBack"/>
-      <w:bookmarkEnd w:id="0"/>
-      <w:proofErr w:type="spellEnd"/>
+        <w:t>Satya Akhil Chowdary Kuchipudi</w:t>
+      </w:r>
     </w:p>
     <w:p>
       <w:pPr>
@@ -1557,6 +1567,13 @@
         <w:t>Wani</w:t>
       </w:r>
       <w:proofErr w:type="spellEnd"/>
+    </w:p>
+    <w:p>
+      <w:pPr>
+        <w:rPr>
+          <w:b/>
+        </w:rPr>
+      </w:pPr>
     </w:p>
     <w:p>
       <w:pPr>
@@ -2528,7 +2545,7 @@
     </w:rPrDefault>
     <w:pPrDefault/>
   </w:docDefaults>
-  <w:latentStyles w:defLockedState="0" w:defUIPriority="99" w:defSemiHidden="0" w:defUnhideWhenUsed="0" w:defQFormat="0" w:count="380">
+  <w:latentStyles w:defLockedState="0" w:defUIPriority="99" w:defSemiHidden="0" w:defUnhideWhenUsed="0" w:defQFormat="0" w:count="382">
     <w:lsdException w:name="Normal" w:uiPriority="0" w:qFormat="1"/>
     <w:lsdException w:name="heading 1" w:uiPriority="9" w:qFormat="1"/>
     <w:lsdException w:name="heading 2" w:semiHidden="1" w:uiPriority="9" w:unhideWhenUsed="1" w:qFormat="1"/>
@@ -2634,7 +2651,6 @@
     <w:lsdException w:name="HTML Sample" w:semiHidden="1" w:unhideWhenUsed="1"/>
     <w:lsdException w:name="HTML Typewriter" w:semiHidden="1" w:unhideWhenUsed="1"/>
     <w:lsdException w:name="HTML Variable" w:semiHidden="1" w:unhideWhenUsed="1"/>
-    <w:lsdException w:name="Normal Table" w:semiHidden="1" w:unhideWhenUsed="1"/>
     <w:lsdException w:name="annotation subject" w:semiHidden="1" w:unhideWhenUsed="1"/>
     <w:lsdException w:name="No List" w:semiHidden="1" w:unhideWhenUsed="1"/>
     <w:lsdException w:name="Outline List 1" w:semiHidden="1" w:unhideWhenUsed="1"/>
@@ -2680,11 +2696,9 @@
     <w:lsdException w:name="Table Subtle 1" w:semiHidden="1" w:unhideWhenUsed="1"/>
     <w:lsdException w:name="Table Subtle 2" w:semiHidden="1" w:unhideWhenUsed="1"/>
     <w:lsdException w:name="Table Web 1" w:semiHidden="1" w:unhideWhenUsed="1"/>
-    <w:lsdException w:name="Table Web 2" w:semiHidden="1" w:unhideWhenUsed="1"/>
     <w:lsdException w:name="Table Web 3" w:semiHidden="1" w:unhideWhenUsed="1"/>
     <w:lsdException w:name="Balloon Text" w:semiHidden="1" w:unhideWhenUsed="1"/>
     <w:lsdException w:name="Table Grid" w:uiPriority="39"/>
-    <w:lsdException w:name="Table Theme" w:semiHidden="1" w:unhideWhenUsed="1"/>
     <w:lsdException w:name="Note Level 1" w:semiHidden="1" w:unhideWhenUsed="1"/>
     <w:lsdException w:name="Note Level 2" w:semiHidden="1" w:unhideWhenUsed="1"/>
     <w:lsdException w:name="Note Level 3" w:semiHidden="1" w:unhideWhenUsed="1"/>
@@ -2909,14 +2923,18 @@
     <w:lsdException w:name="List Table 5 Dark Accent 6" w:uiPriority="50"/>
     <w:lsdException w:name="List Table 6 Colorful Accent 6" w:uiPriority="51"/>
     <w:lsdException w:name="List Table 7 Colorful Accent 6" w:uiPriority="52"/>
+    <w:lsdException w:name="Mention" w:semiHidden="1" w:unhideWhenUsed="1"/>
+    <w:lsdException w:name="Smart Hyperlink" w:semiHidden="1" w:unhideWhenUsed="1"/>
   </w:latentStyles>
   <w:style w:type="paragraph" w:default="1" w:styleId="Normal">
     <w:name w:val="Normal"/>
     <w:qFormat/>
+    <w:rsid w:val="00026FCF"/>
   </w:style>
   <w:style w:type="character" w:default="1" w:styleId="DefaultParagraphFont">
     <w:name w:val="Default Paragraph Font"/>
     <w:uiPriority w:val="1"/>
+    <w:semiHidden/>
     <w:unhideWhenUsed/>
   </w:style>
   <w:style w:type="table" w:default="1" w:styleId="TableNormal">
@@ -3241,7 +3259,7 @@
 </file>
 
 <file path=customXml/itemProps1.xml><?xml version="1.0" encoding="utf-8"?>
-<ds:datastoreItem xmlns:ds="http://schemas.openxmlformats.org/officeDocument/2006/customXml" ds:itemID="{002AC113-E1E2-C546-BE4B-C7991B5A0A62}">
+<ds:datastoreItem xmlns:ds="http://schemas.openxmlformats.org/officeDocument/2006/customXml" ds:itemID="{3804517D-1D02-FA48-BB8A-88E4DD1488FC}">
   <ds:schemaRefs>
     <ds:schemaRef ds:uri="http://schemas.openxmlformats.org/officeDocument/2006/bibliography"/>
   </ds:schemaRefs>

</xml_diff>